<commit_message>
bold the table headers
</commit_message>
<xml_diff>
--- a/pandoc/sample-reference.docx
+++ b/pandoc/sample-reference.docx
@@ -16423,7 +16423,15 @@
         <w:pStyle w:val="ListParagraph"/>
       </w:pPr>
       <w:r>
-        <w:t>Leverage data virtualization, and c</w:t>
+        <w:t xml:space="preserve">Leverage data </w:t>
+      </w:r>
+      <w:proofErr w:type="gramStart"/>
+      <w:r>
+        <w:t>virtualization, and</w:t>
+      </w:r>
+      <w:proofErr w:type="gramEnd"/>
+      <w:r>
+        <w:t xml:space="preserve"> c</w:t>
       </w:r>
       <w:r>
         <w:t xml:space="preserve">onnect to data sources outside of the cluster using out-of-the-box connectors for Oracle, MongoDB, Teradata, and more. </w:t>
@@ -16824,7 +16832,15 @@
         <w:t xml:space="preserve">Kubernetes </w:t>
       </w:r>
       <w:r>
-        <w:t xml:space="preserve">is an open-source orchestration platform that makes it easier to manage the deployment of logical groups of containers called pods. A pod runs on a node, which is either a virtual or physical worker machine in Kubernetes. Each node is managed by the master. A node can have multiple pods, and the Kubernetes master automatically assigns pods to nodes in the cluster. The master’s automatic scheduling takes into account the available resources on each node. </w:t>
+        <w:t xml:space="preserve">is an open-source orchestration platform that makes it easier to manage the deployment of logical groups of containers called pods. A pod runs on a node, which is either a virtual or physical worker machine in Kubernetes. Each node is managed by the master. A node can have multiple pods, and the Kubernetes master automatically assigns pods to nodes in the cluster. The master’s automatic scheduling </w:t>
+      </w:r>
+      <w:proofErr w:type="gramStart"/>
+      <w:r>
+        <w:t>takes into account</w:t>
+      </w:r>
+      <w:proofErr w:type="gramEnd"/>
+      <w:r>
+        <w:t xml:space="preserve"> the available resources on each node. </w:t>
       </w:r>
     </w:p>
     <w:p>
@@ -17053,7 +17069,15 @@
         <w:t>master pool</w:t>
       </w:r>
       <w:r>
-        <w:t xml:space="preserve"> is a special, singleton pool of SQL Server pods that can be either a singleton SQL Server or a SQL Server deployed as multiple instances in an Always On Availability Group for high availability and read scale out</w:t>
+        <w:t xml:space="preserve"> is a special, singleton pool of SQL Server pods that can be either a singleton SQL Server or a SQL Server deployed as multiple instances in an Always </w:t>
+      </w:r>
+      <w:proofErr w:type="gramStart"/>
+      <w:r>
+        <w:t>On</w:t>
+      </w:r>
+      <w:proofErr w:type="gramEnd"/>
+      <w:r>
+        <w:t xml:space="preserve"> Availability Group for high availability and read scale out</w:t>
       </w:r>
       <w:r>
         <w:t xml:space="preserve">. </w:t>
@@ -17222,7 +17246,15 @@
         <w:t>ation</w:t>
       </w:r>
       <w:r>
-        <w:t xml:space="preserve">, PolyBase and SQL Server Big Data Clusters employ a variety of technology and techniques </w:t>
+        <w:t xml:space="preserve">, </w:t>
+      </w:r>
+      <w:proofErr w:type="spellStart"/>
+      <w:r>
+        <w:t>PolyBase</w:t>
+      </w:r>
+      <w:proofErr w:type="spellEnd"/>
+      <w:r>
+        <w:t xml:space="preserve"> and SQL Server Big Data Clusters employ a variety of technology and techniques </w:t>
       </w:r>
       <w:r>
         <w:t xml:space="preserve">that </w:t>
@@ -17232,8 +17264,13 @@
       </w:r>
     </w:p>
     <w:p>
-      <w:r>
-        <w:t xml:space="preserve">PolyBase optimizes performance by using push-down computation. Operations such as projections, predicates, aggregates, limits, and homogeneous joins are pushed to the source system to take advantage of the query optimizer in each of the source systems. Only the filtered results of these operations are returned to SQL Server, which improves performance by reducing the amount of data to transfer. </w:t>
+      <w:proofErr w:type="spellStart"/>
+      <w:r>
+        <w:t>PolyBase</w:t>
+      </w:r>
+      <w:proofErr w:type="spellEnd"/>
+      <w:r>
+        <w:t xml:space="preserve"> optimizes performance by using push-down computation. Operations such as projections, predicates, aggregates, limits, and homogeneous joins are pushed to the source system to take advantage of the query optimizer in each of the source systems. Only the filtered results of these operations are returned to SQL Server, which improves performance by reducing the amount of data to transfer. </w:t>
       </w:r>
     </w:p>
     <w:p>
@@ -17256,12 +17293,28 @@
         <w:t>c</w:t>
       </w:r>
       <w:r>
-        <w:t>lusters, the SQL Server engine has gained the ability to natively read HDFS files, such as CSV and parquet files, by using SQL Server instances collocated on each of the HDFS data nodes to filter and aggregate data locally in parallel across all of the HDFS data nodes.</w:t>
+        <w:t xml:space="preserve">lusters, the SQL Server engine has gained the ability to natively read HDFS files, such as CSV and parquet files, by using SQL Server instances collocated on each of the HDFS data nodes to filter and aggregate data locally in parallel across </w:t>
+      </w:r>
+      <w:proofErr w:type="gramStart"/>
+      <w:r>
+        <w:t>all of</w:t>
+      </w:r>
+      <w:proofErr w:type="gramEnd"/>
+      <w:r>
+        <w:t xml:space="preserve"> the HDFS data nodes.</w:t>
       </w:r>
     </w:p>
     <w:p>
       <w:r>
-        <w:t xml:space="preserve">Performance of PolyBase queries in </w:t>
+        <w:t xml:space="preserve">Performance of </w:t>
+      </w:r>
+      <w:proofErr w:type="spellStart"/>
+      <w:r>
+        <w:t>PolyBase</w:t>
+      </w:r>
+      <w:proofErr w:type="spellEnd"/>
+      <w:r>
+        <w:t xml:space="preserve"> queries in </w:t>
       </w:r>
       <w:r>
         <w:t>b</w:t>
@@ -17276,16 +17329,48 @@
         <w:t>lusters can be boosted by distributing the cross-partition aggregation and shuffling the filtered query results to “compute pools” comprised of multiple SQL Server instances that work together.</w:t>
       </w:r>
       <w:r>
-        <w:t xml:space="preserve"> Compute pools are similar to scale-out groups with Poly</w:t>
+        <w:t xml:space="preserve"> Compute pools are </w:t>
+      </w:r>
+      <w:proofErr w:type="gramStart"/>
+      <w:r>
+        <w:t>similar to</w:t>
+      </w:r>
+      <w:proofErr w:type="gramEnd"/>
+      <w:r>
+        <w:t xml:space="preserve"> scale-out groups with </w:t>
+      </w:r>
+      <w:proofErr w:type="spellStart"/>
+      <w:r>
+        <w:t>Poly</w:t>
       </w:r>
       <w:r>
         <w:t>B</w:t>
       </w:r>
       <w:r>
-        <w:t>ase in SQL Server on Windows.</w:t>
-      </w:r>
-      <w:r>
-        <w:t xml:space="preserve"> Unlike the scale-out groups of PolyBase in a SQL Server 2017 instance, a big data cluster can have a compute pool with up to eight SQL Server instances. Scale-out nodes in a SQL Server 2017 PolyBase scale-out group must be individually installed and configured, but compute pools with many SQL Server instances can be provisioned as containers on a Kubernetes cluster with a single command or API call in seconds.</w:t>
+        <w:t>ase</w:t>
+      </w:r>
+      <w:proofErr w:type="spellEnd"/>
+      <w:r>
+        <w:t xml:space="preserve"> in SQL Server on Windows.</w:t>
+      </w:r>
+      <w:r>
+        <w:t xml:space="preserve"> Unlike the scale-out groups of </w:t>
+      </w:r>
+      <w:proofErr w:type="spellStart"/>
+      <w:r>
+        <w:t>PolyBase</w:t>
+      </w:r>
+      <w:proofErr w:type="spellEnd"/>
+      <w:r>
+        <w:t xml:space="preserve"> in a SQL Server 2017 instance, a big data cluster can have a compute pool with up to eight SQL Server instances. Scale-out nodes in a SQL Server 2017 </w:t>
+      </w:r>
+      <w:proofErr w:type="spellStart"/>
+      <w:r>
+        <w:t>PolyBase</w:t>
+      </w:r>
+      <w:proofErr w:type="spellEnd"/>
+      <w:r>
+        <w:t xml:space="preserve"> scale-out group must be individually installed and configured, but compute pools with many SQL Server instances can be provisioned as containers on a Kubernetes cluster with a single command or API call in seconds.</w:t>
       </w:r>
     </w:p>
     <w:p>
@@ -17422,10 +17507,18 @@
         <w:pStyle w:val="ListParagraph"/>
       </w:pPr>
       <w:r>
-        <w:t xml:space="preserve">Data from an ETL pipeline lags </w:t>
-      </w:r>
-      <w:r>
-        <w:t>behind business.</w:t>
+        <w:t xml:space="preserve">Data from an ETL pipeline </w:t>
+      </w:r>
+      <w:proofErr w:type="gramStart"/>
+      <w:r>
+        <w:t xml:space="preserve">lags </w:t>
+      </w:r>
+      <w:r>
+        <w:t>behind</w:t>
+      </w:r>
+      <w:proofErr w:type="gramEnd"/>
+      <w:r>
+        <w:t xml:space="preserve"> business.</w:t>
       </w:r>
       <w:r>
         <w:t xml:space="preserve"> </w:t>
@@ -17460,7 +17553,21 @@
         <w:rPr>
           <w:rFonts w:cstheme="minorHAnsi"/>
         </w:rPr>
-        <w:t>Based on PolyBase technology, data virtualization works by integrating data from disparate sources, locations, and formats, without replicating or moving the data. It creates a single "virtual" data layer that delivers unified data services to support multiple applications and users. The virtual data layer</w:t>
+        <w:t xml:space="preserve">Based on </w:t>
+      </w:r>
+      <w:proofErr w:type="spellStart"/>
+      <w:r>
+        <w:rPr>
+          <w:rFonts w:cstheme="minorHAnsi"/>
+        </w:rPr>
+        <w:t>PolyBase</w:t>
+      </w:r>
+      <w:proofErr w:type="spellEnd"/>
+      <w:r>
+        <w:rPr>
+          <w:rFonts w:cstheme="minorHAnsi"/>
+        </w:rPr>
+        <w:t xml:space="preserve"> technology, data virtualization works by integrating data from disparate sources, locations, and formats, without replicating or moving the data. It creates a single "virtual" data layer that delivers unified data services to support multiple applications and users. The virtual data layer</w:t>
       </w:r>
       <w:r>
         <w:rPr>
@@ -17598,7 +17705,15 @@
         <w:t>c</w:t>
       </w:r>
       <w:r>
-        <w:t>lusters, you can combine data from external data sources without moving or replicating it by leveraging enhancements to SQL Server 2019 PolyBase.</w:t>
+        <w:t xml:space="preserve">lusters, you can combine data from external data sources without moving or replicating it by leveraging enhancements to SQL Server 2019 </w:t>
+      </w:r>
+      <w:proofErr w:type="spellStart"/>
+      <w:r>
+        <w:t>PolyBase</w:t>
+      </w:r>
+      <w:proofErr w:type="spellEnd"/>
+      <w:r>
+        <w:t>.</w:t>
       </w:r>
     </w:p>
     <w:p>
@@ -17657,8 +17772,13 @@
         <w:pStyle w:val="Caption"/>
         <w:spacing w:line="240" w:lineRule="auto"/>
       </w:pPr>
-      <w:r>
-        <w:t xml:space="preserve">PolyBase integrates data from disparate sources and locations. </w:t>
+      <w:proofErr w:type="spellStart"/>
+      <w:r>
+        <w:t>PolyBase</w:t>
+      </w:r>
+      <w:proofErr w:type="spellEnd"/>
+      <w:r>
+        <w:t xml:space="preserve"> integrates data from disparate sources and locations. </w:t>
       </w:r>
     </w:p>
     <w:p>
@@ -17666,13 +17786,29 @@
         <w:spacing w:line="240" w:lineRule="auto"/>
       </w:pPr>
       <w:r>
-        <w:t>First added to the SQL Server database engine in SQL Server 2016, PolyBase enables applications and users to query big data stored in HDFS-compatible Hadoop distributions and</w:t>
+        <w:t xml:space="preserve">First added to the SQL Server database engine in SQL Server 2016, </w:t>
+      </w:r>
+      <w:proofErr w:type="spellStart"/>
+      <w:r>
+        <w:t>PolyBase</w:t>
+      </w:r>
+      <w:proofErr w:type="spellEnd"/>
+      <w:r>
+        <w:t xml:space="preserve"> enables applications and users to query big data stored in HDFS-compatible Hadoop distributions and</w:t>
       </w:r>
       <w:r>
         <w:t xml:space="preserve"> </w:t>
       </w:r>
       <w:r>
-        <w:t xml:space="preserve">file systems such as HortonWorks, Cloudera, and Azure Blob Storage by using T-SQL to define an external table to represent HDFS data in SQL Server. Users or applications can run T-SQL queries that reference the external table as if it were a normal SQL Server table. When </w:t>
+        <w:t xml:space="preserve">file systems such as </w:t>
+      </w:r>
+      <w:proofErr w:type="spellStart"/>
+      <w:r>
+        <w:t>HortonWorks</w:t>
+      </w:r>
+      <w:proofErr w:type="spellEnd"/>
+      <w:r>
+        <w:t xml:space="preserve">, Cloudera, and Azure Blob Storage by using T-SQL to define an external table to represent HDFS data in SQL Server. Users or applications can run T-SQL queries that reference the external table as if it were a normal SQL Server table. When </w:t>
       </w:r>
       <w:r>
         <w:lastRenderedPageBreak/>
@@ -17716,7 +17852,15 @@
         <w:t xml:space="preserve">the </w:t>
       </w:r>
       <w:r>
-        <w:t>capabilities of PolyBase with new connectors</w:t>
+        <w:t xml:space="preserve">capabilities of </w:t>
+      </w:r>
+      <w:proofErr w:type="spellStart"/>
+      <w:r>
+        <w:t>PolyBase</w:t>
+      </w:r>
+      <w:proofErr w:type="spellEnd"/>
+      <w:r>
+        <w:t xml:space="preserve"> with new connectors</w:t>
       </w:r>
       <w:r>
         <w:t xml:space="preserve"> to</w:t>
@@ -17728,7 +17872,15 @@
         <w:t>.</w:t>
       </w:r>
       <w:r>
-        <w:t xml:space="preserve"> Given these enhancements to PolyBase, a </w:t>
+        <w:t xml:space="preserve"> Given these enhancements to </w:t>
+      </w:r>
+      <w:proofErr w:type="spellStart"/>
+      <w:r>
+        <w:t>PolyBase</w:t>
+      </w:r>
+      <w:proofErr w:type="spellEnd"/>
+      <w:r>
+        <w:t xml:space="preserve">, a </w:t>
       </w:r>
       <w:r>
         <w:t>big data cluster</w:t>
@@ -17775,7 +17927,15 @@
         <w:pStyle w:val="Quote"/>
       </w:pPr>
       <w:r>
-        <w:t>With the latest enhancements to PolyBase, SQL Server Big Data Clusters can act as a data hub to integrate structured and unstructured data from across the entire data estate using familiar programming frameworks and data analysis tools.</w:t>
+        <w:t xml:space="preserve">With the latest enhancements to </w:t>
+      </w:r>
+      <w:proofErr w:type="spellStart"/>
+      <w:r>
+        <w:t>PolyBase</w:t>
+      </w:r>
+      <w:proofErr w:type="spellEnd"/>
+      <w:r>
+        <w:t>, SQL Server Big Data Clusters can act as a data hub to integrate structured and unstructured data from across the entire data estate using familiar programming frameworks and data analysis tools.</w:t>
       </w:r>
     </w:p>
     <w:p>
@@ -17834,7 +17994,15 @@
         <w:pStyle w:val="Caption"/>
       </w:pPr>
       <w:r>
-        <w:t>Data sources that can be integrated by PolyBase in SQL Server 2019</w:t>
+        <w:t xml:space="preserve">Data sources that can be integrated by </w:t>
+      </w:r>
+      <w:proofErr w:type="spellStart"/>
+      <w:r>
+        <w:t>PolyBase</w:t>
+      </w:r>
+      <w:proofErr w:type="spellEnd"/>
+      <w:r>
+        <w:t xml:space="preserve"> in SQL Server 2019</w:t>
       </w:r>
     </w:p>
     <w:p>
@@ -18099,11 +18267,11 @@
         <w:t>SQL Server and Spark are deployed together with HDFS creating a shared data lake</w:t>
       </w:r>
     </w:p>
+    <w:bookmarkStart w:id="15" w:name="_Toc23116408"/>
     <w:p>
       <w:pPr>
         <w:pStyle w:val="Heading2"/>
       </w:pPr>
-      <w:bookmarkStart w:id="15" w:name="_Toc23116408"/>
       <w:r>
         <w:rPr>
           <w:noProof/>
@@ -18323,7 +18491,15 @@
         <w:t xml:space="preserve">. </w:t>
       </w:r>
       <w:r>
-        <w:t xml:space="preserve">The outcomes from predictive analytics is a function of the </w:t>
+        <w:t xml:space="preserve">The </w:t>
+      </w:r>
+      <w:proofErr w:type="gramStart"/>
+      <w:r>
+        <w:t>outcomes</w:t>
+      </w:r>
+      <w:proofErr w:type="gramEnd"/>
+      <w:r>
+        <w:t xml:space="preserve"> from predictive analytics is a function of the </w:t>
       </w:r>
       <w:r>
         <w:t xml:space="preserve">four </w:t>
@@ -18471,7 +18647,15 @@
               <w:t>HDFS</w:t>
             </w:r>
             <w:r>
-              <w:t xml:space="preserve"> and by integrating data from multiple sources using PolyBase connectors</w:t>
+              <w:t xml:space="preserve"> and by integrating data from multiple sources using </w:t>
+            </w:r>
+            <w:proofErr w:type="spellStart"/>
+            <w:r>
+              <w:t>PolyBase</w:t>
+            </w:r>
+            <w:proofErr w:type="spellEnd"/>
+            <w:r>
+              <w:t xml:space="preserve"> connectors</w:t>
             </w:r>
           </w:p>
         </w:tc>
@@ -18530,7 +18714,15 @@
               <w:t xml:space="preserve"> of data available for AI by integrating multiple data sources</w:t>
             </w:r>
             <w:r>
-              <w:t xml:space="preserve"> through the PolyBase connectors</w:t>
+              <w:t xml:space="preserve"> through the </w:t>
+            </w:r>
+            <w:proofErr w:type="spellStart"/>
+            <w:r>
+              <w:t>PolyBase</w:t>
+            </w:r>
+            <w:proofErr w:type="spellEnd"/>
+            <w:r>
+              <w:t xml:space="preserve"> connectors</w:t>
             </w:r>
           </w:p>
         </w:tc>
@@ -19090,7 +19282,23 @@
         <w:t xml:space="preserve"> to ingest, store and prep, and train the data to produce models. </w:t>
       </w:r>
       <w:r>
-        <w:t xml:space="preserve">The experience is built on Jupyter, enabling data scientists and engineers to write Python, R, or Scala code with Intellisense and syntax highlighting before submitting the code as Spark jobs and viewing the results inline. </w:t>
+        <w:t xml:space="preserve">The experience is built on </w:t>
+      </w:r>
+      <w:proofErr w:type="spellStart"/>
+      <w:r>
+        <w:t>Jupyter</w:t>
+      </w:r>
+      <w:proofErr w:type="spellEnd"/>
+      <w:r>
+        <w:t xml:space="preserve">, enabling data scientists and engineers to write Python, R, or Scala code with </w:t>
+      </w:r>
+      <w:proofErr w:type="spellStart"/>
+      <w:r>
+        <w:t>Intellisense</w:t>
+      </w:r>
+      <w:proofErr w:type="spellEnd"/>
+      <w:r>
+        <w:t xml:space="preserve"> and syntax highlighting before submitting the code as Spark jobs and viewing the results inline. </w:t>
       </w:r>
     </w:p>
     <w:p>
@@ -19159,7 +19367,15 @@
     </w:p>
     <w:p>
       <w:r>
-        <w:t>Spark developers are also able to submit jobs as .jar files in the cluster and Spark applications from their common development environments in VSCode as well as Intelli</w:t>
+        <w:t xml:space="preserve">Spark developers are also able to submit jobs as .jar files in the cluster and Spark applications from their common development environments in </w:t>
+      </w:r>
+      <w:proofErr w:type="spellStart"/>
+      <w:r>
+        <w:t>VSCode</w:t>
+      </w:r>
+      <w:proofErr w:type="spellEnd"/>
+      <w:r>
+        <w:t xml:space="preserve"> as well as Intelli</w:t>
       </w:r>
       <w:r>
         <w:t>J</w:t>
@@ -19201,11 +19417,16 @@
         <w:t>With SQL Server Big Data Clusters, you</w:t>
       </w:r>
       <w:r>
-        <w:t xml:space="preserve"> can install any of the PyP</w:t>
+        <w:t xml:space="preserve"> can install any of the </w:t>
+      </w:r>
+      <w:proofErr w:type="spellStart"/>
+      <w:r>
+        <w:t>PyP</w:t>
       </w:r>
       <w:r>
         <w:t>I</w:t>
       </w:r>
+      <w:proofErr w:type="spellEnd"/>
       <w:r>
         <w:t xml:space="preserve"> packages locally to build </w:t>
       </w:r>
@@ -19254,9 +19475,11 @@
       <w:r>
         <w:t xml:space="preserve"> using </w:t>
       </w:r>
+      <w:proofErr w:type="spellStart"/>
       <w:r>
         <w:t>sqlmlutils</w:t>
       </w:r>
+      <w:proofErr w:type="spellEnd"/>
       <w:r>
         <w:t xml:space="preserve">, </w:t>
       </w:r>
@@ -19273,13 +19496,37 @@
         <w:t>N</w:t>
       </w:r>
       <w:r>
-        <w:t xml:space="preserve">ative support for Jupyter Books provides a collection of Jupyter Notebooks and Markdown files. </w:t>
+        <w:t xml:space="preserve">ative support for </w:t>
+      </w:r>
+      <w:proofErr w:type="spellStart"/>
+      <w:r>
+        <w:t>Jupyter</w:t>
+      </w:r>
+      <w:proofErr w:type="spellEnd"/>
+      <w:r>
+        <w:t xml:space="preserve"> Books provides a collection of </w:t>
+      </w:r>
+      <w:proofErr w:type="spellStart"/>
+      <w:r>
+        <w:t>Jupyter</w:t>
+      </w:r>
+      <w:proofErr w:type="spellEnd"/>
+      <w:r>
+        <w:t xml:space="preserve"> Notebooks and Markdown files. </w:t>
       </w:r>
       <w:r>
         <w:t>S</w:t>
       </w:r>
       <w:r>
-        <w:t xml:space="preserve">upported Jupyter books </w:t>
+        <w:t xml:space="preserve">upported </w:t>
+      </w:r>
+      <w:proofErr w:type="spellStart"/>
+      <w:r>
+        <w:t>Jupyter</w:t>
+      </w:r>
+      <w:proofErr w:type="spellEnd"/>
+      <w:r>
+        <w:t xml:space="preserve"> books </w:t>
       </w:r>
       <w:r>
         <w:t xml:space="preserve">can </w:t>
@@ -19380,9 +19627,11 @@
       <w:r>
         <w:t xml:space="preserve">Model lifecycle management with </w:t>
       </w:r>
+      <w:proofErr w:type="spellStart"/>
       <w:r>
         <w:t>MLFlow</w:t>
       </w:r>
+      <w:proofErr w:type="spellEnd"/>
       <w:r>
         <w:t xml:space="preserve"> and SQL Server</w:t>
       </w:r>
@@ -19481,14 +19730,21 @@
       </w:r>
     </w:p>
     <w:p>
+      <w:proofErr w:type="spellStart"/>
       <w:r>
         <w:t>MLFlow</w:t>
       </w:r>
+      <w:proofErr w:type="spellEnd"/>
       <w:r>
         <w:t xml:space="preserve">, an </w:t>
       </w:r>
-      <w:r>
-        <w:t>open source platform</w:t>
+      <w:proofErr w:type="gramStart"/>
+      <w:r>
+        <w:t>open source</w:t>
+      </w:r>
+      <w:proofErr w:type="gramEnd"/>
+      <w:r>
+        <w:t xml:space="preserve"> platform</w:t>
       </w:r>
       <w:r>
         <w:t>,</w:t>
@@ -19532,9 +19788,11 @@
       <w:r>
         <w:t xml:space="preserve"> introduced into </w:t>
       </w:r>
+      <w:proofErr w:type="spellStart"/>
       <w:r>
         <w:t>MLFlow</w:t>
       </w:r>
+      <w:proofErr w:type="spellEnd"/>
       <w:r>
         <w:t xml:space="preserve"> is the ability to store models into backend SQL Server as the model artifact store. </w:t>
       </w:r>
@@ -19669,9 +19927,11 @@
       <w:r>
         <w:t xml:space="preserve"> </w:t>
       </w:r>
+      <w:proofErr w:type="spellStart"/>
       <w:r>
         <w:t>varbinary</w:t>
       </w:r>
+      <w:proofErr w:type="spellEnd"/>
       <w:r>
         <w:t xml:space="preserve"> objects</w:t>
       </w:r>
@@ -19791,8 +20051,13 @@
         <w:t>/or</w:t>
       </w:r>
       <w:r>
-        <w:t xml:space="preserve"> in-memory columnstore</w:t>
-      </w:r>
+        <w:t xml:space="preserve"> in-memory </w:t>
+      </w:r>
+      <w:proofErr w:type="spellStart"/>
+      <w:r>
+        <w:t>columnstore</w:t>
+      </w:r>
+      <w:proofErr w:type="spellEnd"/>
       <w:r>
         <w:t>.</w:t>
       </w:r>
@@ -20172,7 +20437,15 @@
           <w:b/>
           <w:bCs/>
         </w:rPr>
-        <w:t>Dynamic model (data) masking</w:t>
+        <w:t xml:space="preserve">Dynamic model (data) </w:t>
+      </w:r>
+      <w:proofErr w:type="gramStart"/>
+      <w:r>
+        <w:rPr>
+          <w:b/>
+          <w:bCs/>
+        </w:rPr>
+        <w:t>masking</w:t>
       </w:r>
       <w:r>
         <w:rPr>
@@ -20181,6 +20454,7 @@
         </w:rPr>
         <w:t>:</w:t>
       </w:r>
+      <w:proofErr w:type="gramEnd"/>
       <w:r>
         <w:t xml:space="preserve"> obfuscates a portion of the model data to unauthorized </w:t>
       </w:r>
@@ -20368,13 +20642,21 @@
         <w:t>, whereby the</w:t>
       </w:r>
       <w:r>
-        <w:t xml:space="preserve"> champion model runs on a primary</w:t>
+        <w:t xml:space="preserve"> champion model runs on </w:t>
+      </w:r>
+      <w:proofErr w:type="gramStart"/>
+      <w:r>
+        <w:t>a primary</w:t>
       </w:r>
       <w:r>
         <w:t xml:space="preserve"> and</w:t>
       </w:r>
       <w:r>
-        <w:t xml:space="preserve"> challenger models are scoring and being monitored on the secondaries for accuracy (without having any impact on the performance of the transactional database). Whenever a new champion model emerges, it’s easy to enable it </w:t>
+        <w:t xml:space="preserve"> challenger models</w:t>
+      </w:r>
+      <w:proofErr w:type="gramEnd"/>
+      <w:r>
+        <w:t xml:space="preserve"> are scoring and being monitored on the secondaries for accuracy (without having any impact on the performance of the transactional database). Whenever a new champion model emerges, it’s easy to enable it </w:t>
       </w:r>
       <w:r>
         <w:t>i</w:t>
@@ -20408,7 +20690,15 @@
         <w:t>F</w:t>
       </w:r>
       <w:r>
-        <w:t>acilitate model scalability and high performance. SQL Server enables caching with automatic, multiple TempDB files per instance in multi-core environments.</w:t>
+        <w:t xml:space="preserve">acilitate model scalability and high performance. SQL Server enables caching with automatic, multiple </w:t>
+      </w:r>
+      <w:proofErr w:type="spellStart"/>
+      <w:r>
+        <w:t>TempDB</w:t>
+      </w:r>
+      <w:proofErr w:type="spellEnd"/>
+      <w:r>
+        <w:t xml:space="preserve"> files per instance in multi-core environments.</w:t>
       </w:r>
     </w:p>
     <w:p>
@@ -20608,14 +20898,24 @@
         <w:t xml:space="preserve">a choice about </w:t>
       </w:r>
       <w:r>
-        <w:t>where to deploy</w:t>
+        <w:t xml:space="preserve">where to </w:t>
+      </w:r>
+      <w:proofErr w:type="gramStart"/>
+      <w:r>
+        <w:t>deploy</w:t>
       </w:r>
       <w:r>
         <w:t>:</w:t>
       </w:r>
-      <w:r>
-        <w:t xml:space="preserve"> on-premises on a Kubernetes cluster deployed via a kubeadm</w:t>
-      </w:r>
+      <w:proofErr w:type="gramEnd"/>
+      <w:r>
+        <w:t xml:space="preserve"> on-premises on a Kubernetes cluster deployed via a </w:t>
+      </w:r>
+      <w:proofErr w:type="spellStart"/>
+      <w:r>
+        <w:t>kubeadm</w:t>
+      </w:r>
+      <w:proofErr w:type="spellEnd"/>
       <w:r>
         <w:t>, on a hosted</w:t>
       </w:r>
@@ -20704,7 +21004,15 @@
         <w:t>c</w:t>
       </w:r>
       <w:r>
-        <w:t>lusters. A REST API and the azdata command-line utility open options for automation of management tasks.</w:t>
+        <w:t xml:space="preserve">lusters. A REST API and the </w:t>
+      </w:r>
+      <w:proofErr w:type="spellStart"/>
+      <w:r>
+        <w:t>azdata</w:t>
+      </w:r>
+      <w:proofErr w:type="spellEnd"/>
+      <w:r>
+        <w:t xml:space="preserve"> command-line utility open options for automation of management tasks.</w:t>
       </w:r>
     </w:p>
     <w:p>
@@ -20750,7 +21058,15 @@
         <w:t>open-source components. Choose from a combination of command line tools</w:t>
       </w:r>
       <w:r>
-        <w:t xml:space="preserve"> (including azdata, </w:t>
+        <w:t xml:space="preserve"> (including </w:t>
+      </w:r>
+      <w:proofErr w:type="spellStart"/>
+      <w:r>
+        <w:t>azdata</w:t>
+      </w:r>
+      <w:proofErr w:type="spellEnd"/>
+      <w:r>
+        <w:t xml:space="preserve">, </w:t>
       </w:r>
       <w:r>
         <w:rPr>
@@ -20915,7 +21231,15 @@
         <w:t>ning</w:t>
       </w:r>
       <w:r>
-        <w:t xml:space="preserve"> Jupyter-compatible </w:t>
+        <w:t xml:space="preserve"> </w:t>
+      </w:r>
+      <w:proofErr w:type="spellStart"/>
+      <w:r>
+        <w:t>Jupyter</w:t>
+      </w:r>
+      <w:proofErr w:type="spellEnd"/>
+      <w:r>
+        <w:t xml:space="preserve">-compatible </w:t>
       </w:r>
       <w:r>
         <w:t>N</w:t>
@@ -20941,7 +21265,55 @@
     </w:p>
     <w:p>
       <w:r>
-        <w:t>All the nodes in the cluster run collectd for OS and application performance data collection and fluentd for log collection. Logs are collected to ElasticSearch and monitoring data to InfluxDB. Data collected into ElasticSearch is exposed through Kibana for powerful log analytics and the monitoring data collected into InfluxDB is rendered in the provided dashboards in Grafana.</w:t>
+        <w:t xml:space="preserve">All the nodes in the cluster run </w:t>
+      </w:r>
+      <w:proofErr w:type="spellStart"/>
+      <w:r>
+        <w:t>collectd</w:t>
+      </w:r>
+      <w:proofErr w:type="spellEnd"/>
+      <w:r>
+        <w:t xml:space="preserve"> for OS and application performance data collection and </w:t>
+      </w:r>
+      <w:proofErr w:type="spellStart"/>
+      <w:r>
+        <w:t>fluentd</w:t>
+      </w:r>
+      <w:proofErr w:type="spellEnd"/>
+      <w:r>
+        <w:t xml:space="preserve"> for log collection. Logs are collected to </w:t>
+      </w:r>
+      <w:proofErr w:type="spellStart"/>
+      <w:r>
+        <w:t>ElasticSearch</w:t>
+      </w:r>
+      <w:proofErr w:type="spellEnd"/>
+      <w:r>
+        <w:t xml:space="preserve"> and monitoring data to </w:t>
+      </w:r>
+      <w:proofErr w:type="spellStart"/>
+      <w:r>
+        <w:t>InfluxDB</w:t>
+      </w:r>
+      <w:proofErr w:type="spellEnd"/>
+      <w:r>
+        <w:t xml:space="preserve">. Data collected into </w:t>
+      </w:r>
+      <w:proofErr w:type="spellStart"/>
+      <w:r>
+        <w:t>ElasticSearch</w:t>
+      </w:r>
+      <w:proofErr w:type="spellEnd"/>
+      <w:r>
+        <w:t xml:space="preserve"> is exposed through Kibana for powerful log analytics and the monitoring data collected into </w:t>
+      </w:r>
+      <w:proofErr w:type="spellStart"/>
+      <w:r>
+        <w:t>InfluxDB</w:t>
+      </w:r>
+      <w:proofErr w:type="spellEnd"/>
+      <w:r>
+        <w:t xml:space="preserve"> is rendered in the provided dashboards in Grafana.</w:t>
       </w:r>
     </w:p>
     <w:p>
@@ -21034,7 +21406,15 @@
         <w:t xml:space="preserve">Throughout </w:t>
       </w:r>
       <w:r>
-        <w:t>the cluster, integrated security between different components allow the original user’s identity to be passed through</w:t>
+        <w:t xml:space="preserve">the cluster, integrated security between different components </w:t>
+      </w:r>
+      <w:proofErr w:type="gramStart"/>
+      <w:r>
+        <w:t>allow</w:t>
+      </w:r>
+      <w:proofErr w:type="gramEnd"/>
+      <w:r>
+        <w:t xml:space="preserve"> the original user’s identity to be passed through</w:t>
       </w:r>
       <w:r>
         <w:t xml:space="preserve"> </w:t>
@@ -21162,6 +21542,141 @@
         <w:t>.</w:t>
       </w:r>
     </w:p>
+    <w:tbl>
+      <w:tblPr>
+        <w:tblStyle w:val="TableGrid"/>
+        <w:tblW w:w="0" w:type="auto"/>
+        <w:tblLook w:val="0620" w:firstRow="1" w:lastRow="0" w:firstColumn="0" w:lastColumn="0" w:noHBand="1" w:noVBand="1"/>
+      </w:tblPr>
+      <w:tblGrid>
+        <w:gridCol w:w="3356"/>
+        <w:gridCol w:w="3357"/>
+        <w:gridCol w:w="3357"/>
+      </w:tblGrid>
+      <w:tr>
+        <w:tc>
+          <w:tcPr>
+            <w:tcW w:w="3356" w:type="dxa"/>
+          </w:tcPr>
+          <w:p>
+            <w:pPr>
+              <w:rPr>
+                <w:b/>
+                <w:bCs/>
+              </w:rPr>
+            </w:pPr>
+            <w:r>
+              <w:rPr>
+                <w:b/>
+                <w:bCs/>
+              </w:rPr>
+              <w:t>Header 1</w:t>
+            </w:r>
+          </w:p>
+        </w:tc>
+        <w:tc>
+          <w:tcPr>
+            <w:tcW w:w="3357" w:type="dxa"/>
+          </w:tcPr>
+          <w:p>
+            <w:pPr>
+              <w:rPr>
+                <w:b/>
+                <w:bCs/>
+              </w:rPr>
+            </w:pPr>
+            <w:r>
+              <w:rPr>
+                <w:b/>
+                <w:bCs/>
+              </w:rPr>
+              <w:t>Header 2</w:t>
+            </w:r>
+          </w:p>
+        </w:tc>
+        <w:tc>
+          <w:tcPr>
+            <w:tcW w:w="3357" w:type="dxa"/>
+          </w:tcPr>
+          <w:p>
+            <w:pPr>
+              <w:rPr>
+                <w:b/>
+                <w:bCs/>
+              </w:rPr>
+            </w:pPr>
+            <w:r>
+              <w:rPr>
+                <w:b/>
+                <w:bCs/>
+              </w:rPr>
+              <w:t>Header 3</w:t>
+            </w:r>
+          </w:p>
+        </w:tc>
+      </w:tr>
+      <w:tr>
+        <w:tc>
+          <w:tcPr>
+            <w:tcW w:w="3356" w:type="dxa"/>
+          </w:tcPr>
+          <w:p/>
+        </w:tc>
+        <w:tc>
+          <w:tcPr>
+            <w:tcW w:w="3357" w:type="dxa"/>
+          </w:tcPr>
+          <w:p/>
+        </w:tc>
+        <w:tc>
+          <w:tcPr>
+            <w:tcW w:w="3357" w:type="dxa"/>
+          </w:tcPr>
+          <w:p/>
+        </w:tc>
+      </w:tr>
+      <w:tr>
+        <w:tc>
+          <w:tcPr>
+            <w:tcW w:w="3356" w:type="dxa"/>
+          </w:tcPr>
+          <w:p/>
+        </w:tc>
+        <w:tc>
+          <w:tcPr>
+            <w:tcW w:w="3357" w:type="dxa"/>
+          </w:tcPr>
+          <w:p/>
+        </w:tc>
+        <w:tc>
+          <w:tcPr>
+            <w:tcW w:w="3357" w:type="dxa"/>
+          </w:tcPr>
+          <w:p/>
+        </w:tc>
+      </w:tr>
+      <w:tr>
+        <w:tc>
+          <w:tcPr>
+            <w:tcW w:w="3356" w:type="dxa"/>
+          </w:tcPr>
+          <w:p/>
+        </w:tc>
+        <w:tc>
+          <w:tcPr>
+            <w:tcW w:w="3357" w:type="dxa"/>
+          </w:tcPr>
+          <w:p/>
+        </w:tc>
+        <w:tc>
+          <w:tcPr>
+            <w:tcW w:w="3357" w:type="dxa"/>
+          </w:tcPr>
+          <w:p/>
+        </w:tc>
+      </w:tr>
+    </w:tbl>
+    <w:p/>
     <w:p>
       <w:pPr>
         <w:pStyle w:val="Heading1"/>
@@ -21212,8 +21727,13 @@
       <w:r>
         <w:t xml:space="preserve">platform. Enterprises can leverage the power of </w:t>
       </w:r>
-      <w:r>
-        <w:t xml:space="preserve">PolyBase </w:t>
+      <w:proofErr w:type="spellStart"/>
+      <w:r>
+        <w:t>PolyBase</w:t>
+      </w:r>
+      <w:proofErr w:type="spellEnd"/>
+      <w:r>
+        <w:t xml:space="preserve"> </w:t>
       </w:r>
       <w:r>
         <w:t xml:space="preserve">to virtualize their data stores, create data lakes, and </w:t>
@@ -21284,6 +21804,7 @@
         <w:rPr>
           <w:noProof/>
         </w:rPr>
+        <w:lastRenderedPageBreak/>
         <w:drawing>
           <wp:inline distT="0" distB="0" distL="0" distR="0" wp14:anchorId="41D7F233" wp14:editId="79277351">
             <wp:extent cx="6469789" cy="2936383"/>
@@ -21351,7 +21872,6 @@
       </w:pPr>
       <w:bookmarkStart w:id="33" w:name="_Toc23116426"/>
       <w:r>
-        <w:lastRenderedPageBreak/>
         <w:t>Want</w:t>
       </w:r>
       <w:r>
@@ -29579,12 +30099,6 @@
 </file>
 
 <file path=customXml/item1.xml><?xml version="1.0" encoding="utf-8"?>
-<p:properties xmlns:p="http://schemas.microsoft.com/office/2006/metadata/properties" xmlns:xsi="http://www.w3.org/2001/XMLSchema-instance" xmlns:pc="http://schemas.microsoft.com/office/infopath/2007/PartnerControls">
-  <documentManagement/>
-</p:properties>
-</file>
-
-<file path=customXml/item2.xml><?xml version="1.0" encoding="utf-8"?>
 <?mso-contentType ?>
 <FormTemplates xmlns="http://schemas.microsoft.com/sharepoint/v3/contenttype/forms">
   <Display>DocumentLibraryForm</Display>
@@ -29593,7 +30107,17 @@
 </FormTemplates>
 </file>
 
+<file path=customXml/item2.xml><?xml version="1.0" encoding="utf-8"?>
+<p:properties xmlns:p="http://schemas.microsoft.com/office/2006/metadata/properties" xmlns:xsi="http://www.w3.org/2001/XMLSchema-instance" xmlns:pc="http://schemas.microsoft.com/office/infopath/2007/PartnerControls">
+  <documentManagement/>
+</p:properties>
+</file>
+
 <file path=customXml/item3.xml><?xml version="1.0" encoding="utf-8"?>
+<b:Sources xmlns:b="http://schemas.openxmlformats.org/officeDocument/2006/bibliography" xmlns="http://schemas.openxmlformats.org/officeDocument/2006/bibliography" SelectedStyle="\APASixthEditionOfficeOnline.xsl" StyleName="APA" Version="6"/>
+</file>
+
+<file path=customXml/item4.xml><?xml version="1.0" encoding="utf-8"?>
 <ct:contentTypeSchema xmlns:ct="http://schemas.microsoft.com/office/2006/metadata/contentType" xmlns:ma="http://schemas.microsoft.com/office/2006/metadata/properties/metaAttributes" ct:_="" ma:_="" ma:contentTypeName="Document" ma:contentTypeID="0x010100692588D602D9C74BA5C77B3B288401E9" ma:contentTypeVersion="4" ma:contentTypeDescription="Create a new document." ma:contentTypeScope="" ma:versionID="9a41f2504c6557e2a4178ec307b42c90">
   <xsd:schema xmlns:xsd="http://www.w3.org/2001/XMLSchema" xmlns:xs="http://www.w3.org/2001/XMLSchema" xmlns:p="http://schemas.microsoft.com/office/2006/metadata/properties" xmlns:ns2="875fc5bd-466e-432b-b593-c304bd4203b4" targetNamespace="http://schemas.microsoft.com/office/2006/metadata/properties" ma:root="true" ma:fieldsID="ed125be9e903a2fcc1fcd1c932c64e8b" ns2:_="">
     <xsd:import namespace="875fc5bd-466e-432b-b593-c304bd4203b4"/>
@@ -29739,11 +30263,15 @@
 </ct:contentTypeSchema>
 </file>
 
-<file path=customXml/item4.xml><?xml version="1.0" encoding="utf-8"?>
-<b:Sources xmlns:b="http://schemas.openxmlformats.org/officeDocument/2006/bibliography" xmlns="http://schemas.openxmlformats.org/officeDocument/2006/bibliography" SelectedStyle="\APASixthEditionOfficeOnline.xsl" StyleName="APA" Version="6"/>
+<file path=customXml/itemProps1.xml><?xml version="1.0" encoding="utf-8"?>
+<ds:datastoreItem xmlns:ds="http://schemas.openxmlformats.org/officeDocument/2006/customXml" ds:itemID="{ACB8C4A0-BC41-4053-89D1-FCDE00DFCC9C}">
+  <ds:schemaRefs>
+    <ds:schemaRef ds:uri="http://schemas.microsoft.com/sharepoint/v3/contenttype/forms"/>
+  </ds:schemaRefs>
+</ds:datastoreItem>
 </file>
 
-<file path=customXml/itemProps1.xml><?xml version="1.0" encoding="utf-8"?>
+<file path=customXml/itemProps2.xml><?xml version="1.0" encoding="utf-8"?>
 <ds:datastoreItem xmlns:ds="http://schemas.openxmlformats.org/officeDocument/2006/customXml" ds:itemID="{188041B3-0DB8-49B7-AE00-60569D6FF971}">
   <ds:schemaRefs>
     <ds:schemaRef ds:uri="http://schemas.microsoft.com/office/2006/metadata/properties"/>
@@ -29752,15 +30280,15 @@
 </ds:datastoreItem>
 </file>
 
-<file path=customXml/itemProps2.xml><?xml version="1.0" encoding="utf-8"?>
-<ds:datastoreItem xmlns:ds="http://schemas.openxmlformats.org/officeDocument/2006/customXml" ds:itemID="{ACB8C4A0-BC41-4053-89D1-FCDE00DFCC9C}">
+<file path=customXml/itemProps3.xml><?xml version="1.0" encoding="utf-8"?>
+<ds:datastoreItem xmlns:ds="http://schemas.openxmlformats.org/officeDocument/2006/customXml" ds:itemID="{D27D09D9-ED5D-484D-B991-FC22D9F38246}">
   <ds:schemaRefs>
-    <ds:schemaRef ds:uri="http://schemas.microsoft.com/sharepoint/v3/contenttype/forms"/>
+    <ds:schemaRef ds:uri="http://schemas.openxmlformats.org/officeDocument/2006/bibliography"/>
   </ds:schemaRefs>
 </ds:datastoreItem>
 </file>
 
-<file path=customXml/itemProps3.xml><?xml version="1.0" encoding="utf-8"?>
+<file path=customXml/itemProps4.xml><?xml version="1.0" encoding="utf-8"?>
 <ds:datastoreItem xmlns:ds="http://schemas.openxmlformats.org/officeDocument/2006/customXml" ds:itemID="{11B225CE-F78C-41DB-BBCD-3F429E40C19F}">
   <ds:schemaRefs>
     <ds:schemaRef ds:uri="http://schemas.microsoft.com/office/2006/metadata/contentType"/>
@@ -29776,12 +30304,4 @@
     <ds:schemaRef ds:uri="http://schemas.microsoft.com/internal/obd"/>
   </ds:schemaRefs>
 </ds:datastoreItem>
-</file>
-
-<file path=customXml/itemProps4.xml><?xml version="1.0" encoding="utf-8"?>
-<ds:datastoreItem xmlns:ds="http://schemas.openxmlformats.org/officeDocument/2006/customXml" ds:itemID="{D27D09D9-ED5D-484D-B991-FC22D9F38246}">
-  <ds:schemaRefs>
-    <ds:schemaRef ds:uri="http://schemas.openxmlformats.org/officeDocument/2006/bibliography"/>
-  </ds:schemaRefs>
-</ds:datastoreItem>
 </file>
</xml_diff>